<commit_message>
Raster package replaced by terra. No multi core calculations
</commit_message>
<xml_diff>
--- a/data-raw/doc/Formules.docx
+++ b/data-raw/doc/Formules.docx
@@ -1,6 +1,6 @@
 
 <file path=word/document.xml><?xml version="1.0" encoding="utf-8"?>
-<w:document xmlns:wpc="http://schemas.microsoft.com/office/word/2010/wordprocessingCanvas" xmlns:cx="http://schemas.microsoft.com/office/drawing/2014/chartex" xmlns:cx1="http://schemas.microsoft.com/office/drawing/2015/9/8/chartex" xmlns:cx2="http://schemas.microsoft.com/office/drawing/2015/10/21/chartex" xmlns:cx3="http://schemas.microsoft.com/office/drawing/2016/5/9/chartex" xmlns:cx4="http://schemas.microsoft.com/office/drawing/2016/5/10/chartex" xmlns:cx5="http://schemas.microsoft.com/office/drawing/2016/5/11/chartex" xmlns:cx6="http://schemas.microsoft.com/office/drawing/2016/5/12/chartex" xmlns:cx7="http://schemas.microsoft.com/office/drawing/2016/5/13/chartex" xmlns:cx8="http://schemas.microsoft.com/office/drawing/2016/5/14/chartex" xmlns:mc="http://schemas.openxmlformats.org/markup-compatibility/2006" xmlns:aink="http://schemas.microsoft.com/office/drawing/2016/ink" xmlns:am3d="http://schemas.microsoft.com/office/drawing/2017/model3d" xmlns:o="urn:schemas-microsoft-com:office:office" xmlns:r="http://schemas.openxmlformats.org/officeDocument/2006/relationships" xmlns:m="http://schemas.openxmlformats.org/officeDocument/2006/math" xmlns:v="urn:schemas-microsoft-com:vml" xmlns:wp14="http://schemas.microsoft.com/office/word/2010/wordprocessingDrawing" xmlns:wp="http://schemas.openxmlformats.org/drawingml/2006/wordprocessingDrawing" xmlns:w10="urn:schemas-microsoft-com:office:word" xmlns:w="http://schemas.openxmlformats.org/wordprocessingml/2006/main" xmlns:w14="http://schemas.microsoft.com/office/word/2010/wordml" xmlns:w15="http://schemas.microsoft.com/office/word/2012/wordml" xmlns:w16cex="http://schemas.microsoft.com/office/word/2018/wordml/cex" xmlns:w16cid="http://schemas.microsoft.com/office/word/2016/wordml/cid" xmlns:w16="http://schemas.microsoft.com/office/word/2018/wordml" xmlns:w16sdtdh="http://schemas.microsoft.com/office/word/2020/wordml/sdtdatahash" xmlns:w16se="http://schemas.microsoft.com/office/word/2015/wordml/symex" xmlns:wpg="http://schemas.microsoft.com/office/word/2010/wordprocessingGroup" xmlns:wpi="http://schemas.microsoft.com/office/word/2010/wordprocessingInk" xmlns:wne="http://schemas.microsoft.com/office/word/2006/wordml" xmlns:wps="http://schemas.microsoft.com/office/word/2010/wordprocessingShape" mc:Ignorable="w14 w15 w16se w16cid w16 w16cex w16sdtdh wp14">
+<w:document xmlns:wpc="http://schemas.microsoft.com/office/word/2010/wordprocessingCanvas" xmlns:cx="http://schemas.microsoft.com/office/drawing/2014/chartex" xmlns:cx1="http://schemas.microsoft.com/office/drawing/2015/9/8/chartex" xmlns:cx2="http://schemas.microsoft.com/office/drawing/2015/10/21/chartex" xmlns:cx3="http://schemas.microsoft.com/office/drawing/2016/5/9/chartex" xmlns:cx4="http://schemas.microsoft.com/office/drawing/2016/5/10/chartex" xmlns:cx5="http://schemas.microsoft.com/office/drawing/2016/5/11/chartex" xmlns:cx6="http://schemas.microsoft.com/office/drawing/2016/5/12/chartex" xmlns:cx7="http://schemas.microsoft.com/office/drawing/2016/5/13/chartex" xmlns:cx8="http://schemas.microsoft.com/office/drawing/2016/5/14/chartex" xmlns:mc="http://schemas.openxmlformats.org/markup-compatibility/2006" xmlns:aink="http://schemas.microsoft.com/office/drawing/2016/ink" xmlns:am3d="http://schemas.microsoft.com/office/drawing/2017/model3d" xmlns:o="urn:schemas-microsoft-com:office:office" xmlns:oel="http://schemas.microsoft.com/office/2019/extlst" xmlns:r="http://schemas.openxmlformats.org/officeDocument/2006/relationships" xmlns:m="http://schemas.openxmlformats.org/officeDocument/2006/math" xmlns:v="urn:schemas-microsoft-com:vml" xmlns:wp14="http://schemas.microsoft.com/office/word/2010/wordprocessingDrawing" xmlns:wp="http://schemas.openxmlformats.org/drawingml/2006/wordprocessingDrawing" xmlns:w10="urn:schemas-microsoft-com:office:word" xmlns:w="http://schemas.openxmlformats.org/wordprocessingml/2006/main" xmlns:w14="http://schemas.microsoft.com/office/word/2010/wordml" xmlns:w15="http://schemas.microsoft.com/office/word/2012/wordml" xmlns:w16cex="http://schemas.microsoft.com/office/word/2018/wordml/cex" xmlns:w16cid="http://schemas.microsoft.com/office/word/2016/wordml/cid" xmlns:w16="http://schemas.microsoft.com/office/word/2018/wordml" xmlns:w16sdtdh="http://schemas.microsoft.com/office/word/2020/wordml/sdtdatahash" xmlns:w16se="http://schemas.microsoft.com/office/word/2015/wordml/symex" xmlns:wpg="http://schemas.microsoft.com/office/word/2010/wordprocessingGroup" xmlns:wpi="http://schemas.microsoft.com/office/word/2010/wordprocessingInk" xmlns:wne="http://schemas.microsoft.com/office/word/2006/wordml" xmlns:wps="http://schemas.microsoft.com/office/word/2010/wordprocessingShape" mc:Ignorable="w14 w15 w16se w16cid w16 w16cex w16sdtdh wp14">
   <w:body>
     <w:p>
       <w:pPr>
@@ -18,6 +18,12 @@
               <w:rFonts w:ascii="Cambria Math" w:hAnsi="Cambria Math"/>
             </w:rPr>
             <m:t>%Natschade=</m:t>
+          </m:r>
+          <m:r>
+            <w:rPr>
+              <w:rFonts w:ascii="Cambria Math" w:hAnsi="Cambria Math"/>
+            </w:rPr>
+            <m:t>``</m:t>
           </m:r>
           <m:r>
             <w:rPr>
@@ -539,6 +545,13 @@
         </m:oMath>
       </m:oMathPara>
     </w:p>
+    <w:p>
+      <w:pPr>
+        <w:rPr>
+          <w:rFonts w:eastAsiaTheme="minorEastAsia"/>
+        </w:rPr>
+      </w:pPr>
+    </w:p>
     <w:bookmarkEnd w:id="2"/>
     <w:p>
       <w:pPr>
@@ -549,26 +562,437 @@
           <w:rFonts w:eastAsiaTheme="minorEastAsia"/>
         </w:rPr>
       </w:pPr>
+      <m:oMath>
+        <m:r>
+          <w:rPr>
+            <w:rFonts w:ascii="Cambria Math" w:hAnsi="Cambria Math"/>
+          </w:rPr>
+          <m:t>%Natschade=</m:t>
+        </m:r>
+        <m:r>
+          <m:rPr>
+            <m:sty m:val="p"/>
+          </m:rPr>
+          <w:rPr>
+            <w:rFonts w:ascii="Cambria Math" w:hAnsi="Cambria Math"/>
+          </w:rPr>
+          <m:t>a</m:t>
+        </m:r>
+        <m:r>
+          <w:rPr>
+            <w:rFonts w:ascii="Cambria Math" w:hAnsi="Cambria Math"/>
+          </w:rPr>
+          <m:t>+</m:t>
+        </m:r>
+        <m:r>
+          <m:rPr>
+            <m:sty m:val="p"/>
+          </m:rPr>
+          <w:rPr>
+            <w:rFonts w:ascii="Cambria Math" w:hAnsi="Cambria Math"/>
+          </w:rPr>
+          <m:t>b</m:t>
+        </m:r>
+        <m:r>
+          <w:rPr>
+            <w:rFonts w:ascii="Cambria Math" w:hAnsi="Cambria Math"/>
+          </w:rPr>
+          <m:t xml:space="preserve"> </m:t>
+        </m:r>
+        <m:d>
+          <m:dPr>
+            <m:begChr m:val="["/>
+            <m:endChr m:val="]"/>
+            <m:ctrlPr>
+              <w:rPr>
+                <w:rFonts w:ascii="Cambria Math" w:hAnsi="Cambria Math"/>
+                <w:i/>
+              </w:rPr>
+            </m:ctrlPr>
+          </m:dPr>
+          <m:e>
+            <m:sSup>
+              <m:sSupPr>
+                <m:ctrlPr>
+                  <w:rPr>
+                    <w:rFonts w:ascii="Cambria Math" w:hAnsi="Cambria Math"/>
+                    <w:i/>
+                  </w:rPr>
+                </m:ctrlPr>
+              </m:sSupPr>
+              <m:e>
+                <m:d>
+                  <m:dPr>
+                    <m:ctrlPr>
+                      <w:rPr>
+                        <w:rFonts w:ascii="Cambria Math" w:hAnsi="Cambria Math"/>
+                        <w:i/>
+                      </w:rPr>
+                    </m:ctrlPr>
+                  </m:dPr>
+                  <m:e>
+                    <m:r>
+                      <w:rPr>
+                        <w:rFonts w:ascii="Cambria Math" w:hAnsi="Cambria Math"/>
+                      </w:rPr>
+                      <m:t>GHG+</m:t>
+                    </m:r>
+                    <m:r>
+                      <m:rPr>
+                        <m:sty m:val="p"/>
+                      </m:rPr>
+                      <w:rPr>
+                        <w:rFonts w:ascii="Cambria Math" w:hAnsi="Cambria Math"/>
+                      </w:rPr>
+                      <m:t>c</m:t>
+                    </m:r>
+                  </m:e>
+                </m:d>
+              </m:e>
+              <m:sup>
+                <m:r>
+                  <w:rPr>
+                    <w:rFonts w:ascii="Cambria Math" w:hAnsi="Cambria Math"/>
+                  </w:rPr>
+                  <m:t>-</m:t>
+                </m:r>
+                <m:r>
+                  <m:rPr>
+                    <m:sty m:val="p"/>
+                  </m:rPr>
+                  <w:rPr>
+                    <w:rFonts w:ascii="Cambria Math" w:hAnsi="Cambria Math"/>
+                  </w:rPr>
+                  <m:t>d</m:t>
+                </m:r>
+              </m:sup>
+            </m:sSup>
+            <m:r>
+              <w:rPr>
+                <w:rFonts w:ascii="Cambria Math" w:hAnsi="Cambria Math"/>
+              </w:rPr>
+              <m:t>+</m:t>
+            </m:r>
+            <m:sSup>
+              <m:sSupPr>
+                <m:ctrlPr>
+                  <w:rPr>
+                    <w:rFonts w:ascii="Cambria Math" w:hAnsi="Cambria Math"/>
+                    <w:i/>
+                  </w:rPr>
+                </m:ctrlPr>
+              </m:sSupPr>
+              <m:e>
+                <m:d>
+                  <m:dPr>
+                    <m:ctrlPr>
+                      <w:rPr>
+                        <w:rFonts w:ascii="Cambria Math" w:hAnsi="Cambria Math"/>
+                        <w:i/>
+                      </w:rPr>
+                    </m:ctrlPr>
+                  </m:dPr>
+                  <m:e>
+                    <m:r>
+                      <w:rPr>
+                        <w:rFonts w:ascii="Cambria Math" w:hAnsi="Cambria Math"/>
+                      </w:rPr>
+                      <m:t>GLG+c</m:t>
+                    </m:r>
+                  </m:e>
+                </m:d>
+              </m:e>
+              <m:sup>
+                <m:r>
+                  <w:rPr>
+                    <w:rFonts w:ascii="Cambria Math" w:hAnsi="Cambria Math"/>
+                  </w:rPr>
+                  <m:t>-</m:t>
+                </m:r>
+                <m:r>
+                  <m:rPr>
+                    <m:sty m:val="p"/>
+                  </m:rPr>
+                  <w:rPr>
+                    <w:rFonts w:ascii="Cambria Math" w:hAnsi="Cambria Math"/>
+                  </w:rPr>
+                  <m:t>d</m:t>
+                </m:r>
+                <m:r>
+                  <w:rPr>
+                    <w:rFonts w:ascii="Cambria Math" w:hAnsi="Cambria Math"/>
+                  </w:rPr>
+                  <m:t xml:space="preserve"> </m:t>
+                </m:r>
+              </m:sup>
+            </m:sSup>
+          </m:e>
+        </m:d>
+      </m:oMath>
       <w:r>
         <w:rPr>
           <w:rFonts w:eastAsiaTheme="minorEastAsia"/>
         </w:rPr>
         <w:tab/>
+      </w:r>
+      <w:r>
+        <w:rPr>
+          <w:rFonts w:eastAsiaTheme="minorEastAsia"/>
+        </w:rPr>
+        <w:t>(1)</w:t>
       </w:r>
     </w:p>
     <w:p>
       <w:pPr>
+        <w:tabs>
+          <w:tab w:val="left" w:pos="6495"/>
+        </w:tabs>
         <w:rPr>
           <w:rFonts w:eastAsiaTheme="minorEastAsia"/>
         </w:rPr>
       </w:pPr>
+      <m:oMath>
+        <m:r>
+          <m:rPr>
+            <m:sty m:val="p"/>
+          </m:rPr>
+          <w:rPr>
+            <w:rFonts w:ascii="Cambria Math" w:eastAsiaTheme="minorEastAsia" w:hAnsi="Cambria Math"/>
+          </w:rPr>
+          <m:t>e</m:t>
+        </m:r>
+        <m:r>
+          <w:rPr>
+            <w:rFonts w:ascii="Cambria Math" w:eastAsiaTheme="minorEastAsia" w:hAnsi="Cambria Math"/>
+          </w:rPr>
+          <m:t>≤ %Natschade ≤100</m:t>
+        </m:r>
+      </m:oMath>
+      <w:r>
+        <w:rPr>
+          <w:rFonts w:eastAsiaTheme="minorEastAsia"/>
+        </w:rPr>
+        <w:tab/>
+      </w:r>
+      <w:r>
+        <w:rPr>
+          <w:rFonts w:eastAsiaTheme="minorEastAsia"/>
+        </w:rPr>
+        <w:t>(2)</w:t>
+      </w:r>
     </w:p>
     <w:p>
       <w:pPr>
         <w:rPr>
-          <w:rFonts w:eastAsiaTheme="minorEastAsia"/>
+          <w:rFonts w:ascii="Lucida Sans" w:eastAsiaTheme="minorEastAsia" w:hAnsi="Lucida Sans"/>
         </w:rPr>
       </w:pPr>
+      <m:oMath>
+        <m:r>
+          <m:rPr>
+            <m:sty m:val="p"/>
+          </m:rPr>
+          <w:rPr>
+            <w:rFonts w:ascii="Cambria Math" w:eastAsiaTheme="minorEastAsia" w:hAnsi="Cambria Math"/>
+          </w:rPr>
+          <m:t>%</m:t>
+        </m:r>
+        <m:r>
+          <w:rPr>
+            <w:rFonts w:ascii="Cambria Math" w:eastAsiaTheme="minorEastAsia" w:hAnsi="Cambria Math"/>
+          </w:rPr>
+          <m:t>Droogteschade=</m:t>
+        </m:r>
+        <m:r>
+          <m:rPr>
+            <m:sty m:val="p"/>
+          </m:rPr>
+          <w:rPr>
+            <w:rFonts w:ascii="Cambria Math" w:eastAsiaTheme="minorEastAsia" w:hAnsi="Cambria Math"/>
+          </w:rPr>
+          <m:t>j</m:t>
+        </m:r>
+        <m:r>
+          <w:rPr>
+            <w:rFonts w:ascii="Cambria Math" w:eastAsiaTheme="minorEastAsia" w:hAnsi="Cambria Math"/>
+          </w:rPr>
+          <m:t>+</m:t>
+        </m:r>
+        <m:r>
+          <m:rPr>
+            <m:sty m:val="p"/>
+          </m:rPr>
+          <w:rPr>
+            <w:rFonts w:ascii="Cambria Math" w:eastAsiaTheme="minorEastAsia" w:hAnsi="Cambria Math"/>
+          </w:rPr>
+          <m:t>f</m:t>
+        </m:r>
+        <m:r>
+          <w:rPr>
+            <w:rFonts w:ascii="Cambria Math" w:eastAsiaTheme="minorEastAsia" w:hAnsi="Cambria Math"/>
+          </w:rPr>
+          <m:t xml:space="preserve"> </m:t>
+        </m:r>
+        <m:d>
+          <m:dPr>
+            <m:begChr m:val="["/>
+            <m:endChr m:val="]"/>
+            <m:ctrlPr>
+              <w:rPr>
+                <w:rFonts w:ascii="Cambria Math" w:eastAsiaTheme="minorEastAsia" w:hAnsi="Cambria Math"/>
+                <w:i/>
+              </w:rPr>
+            </m:ctrlPr>
+          </m:dPr>
+          <m:e>
+            <m:r>
+              <w:rPr>
+                <w:rFonts w:ascii="Cambria Math" w:eastAsiaTheme="minorEastAsia" w:hAnsi="Cambria Math"/>
+              </w:rPr>
+              <m:t>1-</m:t>
+            </m:r>
+            <m:f>
+              <m:fPr>
+                <m:ctrlPr>
+                  <w:rPr>
+                    <w:rFonts w:ascii="Cambria Math" w:eastAsiaTheme="minorEastAsia" w:hAnsi="Cambria Math"/>
+                    <w:i/>
+                  </w:rPr>
+                </m:ctrlPr>
+              </m:fPr>
+              <m:num>
+                <m:r>
+                  <w:rPr>
+                    <w:rFonts w:ascii="Cambria Math" w:eastAsiaTheme="minorEastAsia" w:hAnsi="Cambria Math"/>
+                  </w:rPr>
+                  <m:t>1</m:t>
+                </m:r>
+              </m:num>
+              <m:den>
+                <m:d>
+                  <m:dPr>
+                    <m:ctrlPr>
+                      <w:rPr>
+                        <w:rFonts w:ascii="Cambria Math" w:eastAsiaTheme="minorEastAsia" w:hAnsi="Cambria Math"/>
+                        <w:i/>
+                      </w:rPr>
+                    </m:ctrlPr>
+                  </m:dPr>
+                  <m:e>
+                    <m:r>
+                      <w:rPr>
+                        <w:rFonts w:ascii="Cambria Math" w:eastAsiaTheme="minorEastAsia" w:hAnsi="Cambria Math"/>
+                      </w:rPr>
+                      <m:t xml:space="preserve">1+ </m:t>
+                    </m:r>
+                    <m:sSup>
+                      <m:sSupPr>
+                        <m:ctrlPr>
+                          <w:rPr>
+                            <w:rFonts w:ascii="Cambria Math" w:eastAsiaTheme="minorEastAsia" w:hAnsi="Cambria Math"/>
+                            <w:i/>
+                          </w:rPr>
+                        </m:ctrlPr>
+                      </m:sSupPr>
+                      <m:e>
+                        <m:d>
+                          <m:dPr>
+                            <m:ctrlPr>
+                              <w:rPr>
+                                <w:rFonts w:ascii="Cambria Math" w:eastAsiaTheme="minorEastAsia" w:hAnsi="Cambria Math"/>
+                                <w:i/>
+                              </w:rPr>
+                            </m:ctrlPr>
+                          </m:dPr>
+                          <m:e>
+                            <m:r>
+                              <m:rPr>
+                                <m:sty m:val="p"/>
+                              </m:rPr>
+                              <w:rPr>
+                                <w:rFonts w:ascii="Cambria Math" w:eastAsiaTheme="minorEastAsia" w:hAnsi="Cambria Math"/>
+                              </w:rPr>
+                              <m:t>g</m:t>
+                            </m:r>
+                            <m:r>
+                              <w:rPr>
+                                <w:rFonts w:ascii="Cambria Math" w:eastAsiaTheme="minorEastAsia" w:hAnsi="Cambria Math"/>
+                              </w:rPr>
+                              <m:t xml:space="preserve"> </m:t>
+                            </m:r>
+                            <m:d>
+                              <m:dPr>
+                                <m:ctrlPr>
+                                  <w:rPr>
+                                    <w:rFonts w:ascii="Cambria Math" w:eastAsiaTheme="minorEastAsia" w:hAnsi="Cambria Math"/>
+                                    <w:i/>
+                                  </w:rPr>
+                                </m:ctrlPr>
+                              </m:dPr>
+                              <m:e>
+                                <m:r>
+                                  <w:rPr>
+                                    <w:rFonts w:ascii="Cambria Math" w:eastAsiaTheme="minorEastAsia" w:hAnsi="Cambria Math"/>
+                                  </w:rPr>
+                                  <m:t>GLG-</m:t>
+                                </m:r>
+                                <m:r>
+                                  <m:rPr>
+                                    <m:sty m:val="p"/>
+                                  </m:rPr>
+                                  <w:rPr>
+                                    <w:rFonts w:ascii="Cambria Math" w:eastAsiaTheme="minorEastAsia" w:hAnsi="Cambria Math"/>
+                                  </w:rPr>
+                                  <m:t>h</m:t>
+                                </m:r>
+                              </m:e>
+                            </m:d>
+                          </m:e>
+                        </m:d>
+                      </m:e>
+                      <m:sup>
+                        <m:r>
+                          <m:rPr>
+                            <m:sty m:val="p"/>
+                          </m:rPr>
+                          <w:rPr>
+                            <w:rFonts w:ascii="Cambria Math" w:eastAsiaTheme="minorEastAsia" w:hAnsi="Cambria Math"/>
+                          </w:rPr>
+                          <m:t>i</m:t>
+                        </m:r>
+                      </m:sup>
+                    </m:sSup>
+                  </m:e>
+                </m:d>
+              </m:den>
+            </m:f>
+          </m:e>
+        </m:d>
+      </m:oMath>
+      <w:r>
+        <w:rPr>
+          <w:rFonts w:ascii="Lucida Sans" w:eastAsiaTheme="minorEastAsia" w:hAnsi="Lucida Sans"/>
+        </w:rPr>
+        <w:tab/>
+      </w:r>
+      <w:r>
+        <w:rPr>
+          <w:rFonts w:ascii="Lucida Sans" w:eastAsiaTheme="minorEastAsia" w:hAnsi="Lucida Sans"/>
+        </w:rPr>
+        <w:tab/>
+      </w:r>
+      <w:r>
+        <w:rPr>
+          <w:rFonts w:ascii="Lucida Sans" w:eastAsiaTheme="minorEastAsia" w:hAnsi="Lucida Sans"/>
+        </w:rPr>
+        <w:tab/>
+      </w:r>
+      <w:r>
+        <w:rPr>
+          <w:rFonts w:eastAsiaTheme="minorEastAsia"/>
+        </w:rPr>
+        <w:t>(3)</w:t>
+      </w:r>
     </w:p>
     <w:p>
       <w:pPr>
@@ -576,6 +1000,181 @@
           <w:rFonts w:eastAsiaTheme="minorEastAsia"/>
         </w:rPr>
       </w:pPr>
+      <w:r>
+        <w:rPr>
+          <w:rFonts w:eastAsiaTheme="minorEastAsia"/>
+        </w:rPr>
+        <w:t>Waar</w:t>
+      </w:r>
+      <w:r>
+        <w:rPr>
+          <w:rFonts w:eastAsiaTheme="minorEastAsia"/>
+        </w:rPr>
+        <w:t>bij</w:t>
+      </w:r>
+      <w:r>
+        <w:rPr>
+          <w:rFonts w:eastAsiaTheme="minorEastAsia"/>
+        </w:rPr>
+        <w:t>:</w:t>
+      </w:r>
+    </w:p>
+    <w:p>
+      <w:pPr>
+        <w:rPr>
+          <w:rFonts w:eastAsiaTheme="minorEastAsia"/>
+        </w:rPr>
+      </w:pPr>
+      <w:r>
+        <w:rPr>
+          <w:rFonts w:eastAsiaTheme="minorEastAsia"/>
+        </w:rPr>
+        <w:t>GHG</w:t>
+      </w:r>
+      <w:r>
+        <w:rPr>
+          <w:rFonts w:eastAsiaTheme="minorEastAsia"/>
+        </w:rPr>
+        <w:tab/>
+      </w:r>
+      <w:r>
+        <w:rPr>
+          <w:rFonts w:eastAsiaTheme="minorEastAsia"/>
+        </w:rPr>
+        <w:tab/>
+      </w:r>
+      <w:r>
+        <w:rPr>
+          <w:rFonts w:eastAsiaTheme="minorEastAsia"/>
+        </w:rPr>
+        <w:tab/>
+        <w:t xml:space="preserve">: </w:t>
+      </w:r>
+      <w:r>
+        <w:rPr>
+          <w:rFonts w:eastAsiaTheme="minorEastAsia"/>
+        </w:rPr>
+        <w:tab/>
+      </w:r>
+      <w:r>
+        <w:rPr>
+          <w:rFonts w:eastAsiaTheme="minorEastAsia"/>
+        </w:rPr>
+        <w:t>Gemiddelde hoogste grondwaterstand (</w:t>
+      </w:r>
+      <w:r>
+        <w:rPr>
+          <w:rFonts w:eastAsiaTheme="minorEastAsia"/>
+        </w:rPr>
+        <w:t>c</w:t>
+      </w:r>
+      <w:r>
+        <w:rPr>
+          <w:rFonts w:eastAsiaTheme="minorEastAsia"/>
+        </w:rPr>
+        <w:t>m-mv)</w:t>
+      </w:r>
+    </w:p>
+    <w:p>
+      <w:pPr>
+        <w:rPr>
+          <w:rFonts w:eastAsiaTheme="minorEastAsia"/>
+        </w:rPr>
+      </w:pPr>
+      <w:r>
+        <w:rPr>
+          <w:rFonts w:eastAsiaTheme="minorEastAsia"/>
+        </w:rPr>
+        <w:t>GLG</w:t>
+      </w:r>
+      <w:r>
+        <w:rPr>
+          <w:rFonts w:eastAsiaTheme="minorEastAsia"/>
+        </w:rPr>
+        <w:tab/>
+      </w:r>
+      <w:r>
+        <w:rPr>
+          <w:rFonts w:eastAsiaTheme="minorEastAsia"/>
+        </w:rPr>
+        <w:tab/>
+      </w:r>
+      <w:r>
+        <w:rPr>
+          <w:rFonts w:eastAsiaTheme="minorEastAsia"/>
+        </w:rPr>
+        <w:tab/>
+        <w:t>:</w:t>
+      </w:r>
+      <w:r>
+        <w:rPr>
+          <w:rFonts w:eastAsiaTheme="minorEastAsia"/>
+        </w:rPr>
+        <w:tab/>
+      </w:r>
+      <w:r>
+        <w:rPr>
+          <w:rFonts w:eastAsiaTheme="minorEastAsia"/>
+        </w:rPr>
+        <w:t>Gemiddelde laagste grondwaterstand (cm-mv)</w:t>
+      </w:r>
+    </w:p>
+    <w:p>
+      <w:pPr>
+        <w:rPr>
+          <w:rFonts w:eastAsiaTheme="minorEastAsia"/>
+        </w:rPr>
+      </w:pPr>
+      <w:r>
+        <w:rPr>
+          <w:rFonts w:eastAsiaTheme="minorEastAsia"/>
+        </w:rPr>
+        <w:t xml:space="preserve">a </w:t>
+      </w:r>
+      <w:r>
+        <w:rPr>
+          <w:rFonts w:eastAsiaTheme="minorEastAsia"/>
+        </w:rPr>
+        <w:t>–</w:t>
+      </w:r>
+      <w:r>
+        <w:rPr>
+          <w:rFonts w:eastAsiaTheme="minorEastAsia"/>
+        </w:rPr>
+        <w:t xml:space="preserve"> </w:t>
+      </w:r>
+      <w:r>
+        <w:rPr>
+          <w:rFonts w:eastAsiaTheme="minorEastAsia"/>
+        </w:rPr>
+        <w:t>j</w:t>
+      </w:r>
+      <w:r>
+        <w:rPr>
+          <w:rFonts w:eastAsiaTheme="minorEastAsia"/>
+        </w:rPr>
+        <w:tab/>
+      </w:r>
+      <w:r>
+        <w:rPr>
+          <w:rFonts w:eastAsiaTheme="minorEastAsia"/>
+        </w:rPr>
+        <w:tab/>
+      </w:r>
+      <w:r>
+        <w:rPr>
+          <w:rFonts w:eastAsiaTheme="minorEastAsia"/>
+        </w:rPr>
+        <w:tab/>
+        <w:t>:</w:t>
+      </w:r>
+      <w:r>
+        <w:rPr>
+          <w:rFonts w:eastAsiaTheme="minorEastAsia"/>
+        </w:rPr>
+        <w:tab/>
+        <w:t>Constanten (geoptimaliseerd per bodemtype)</w:t>
+      </w:r>
     </w:p>
     <w:p>
       <w:pPr>
@@ -997,17 +1596,17 @@
     <w:lsdException w:name="Unresolved Mention" w:semiHidden="1" w:unhideWhenUsed="1"/>
     <w:lsdException w:name="Smart Link" w:semiHidden="1" w:unhideWhenUsed="1"/>
   </w:latentStyles>
-  <w:style w:type="paragraph" w:default="1" w:styleId="Standaard">
+  <w:style w:type="paragraph" w:default="1" w:styleId="Normal">
     <w:name w:val="Normal"/>
     <w:qFormat/>
   </w:style>
-  <w:style w:type="character" w:default="1" w:styleId="Standaardalinea-lettertype">
+  <w:style w:type="character" w:default="1" w:styleId="DefaultParagraphFont">
     <w:name w:val="Default Paragraph Font"/>
     <w:uiPriority w:val="1"/>
     <w:semiHidden/>
     <w:unhideWhenUsed/>
   </w:style>
-  <w:style w:type="table" w:default="1" w:styleId="Standaardtabel">
+  <w:style w:type="table" w:default="1" w:styleId="TableNormal">
     <w:name w:val="Normal Table"/>
     <w:uiPriority w:val="99"/>
     <w:semiHidden/>
@@ -1022,16 +1621,16 @@
       </w:tblCellMar>
     </w:tblPr>
   </w:style>
-  <w:style w:type="numbering" w:default="1" w:styleId="Geenlijst">
+  <w:style w:type="numbering" w:default="1" w:styleId="NoList">
     <w:name w:val="No List"/>
     <w:uiPriority w:val="99"/>
     <w:semiHidden/>
     <w:unhideWhenUsed/>
   </w:style>
-  <w:style w:type="paragraph" w:styleId="Ballontekst">
+  <w:style w:type="paragraph" w:styleId="BalloonText">
     <w:name w:val="Balloon Text"/>
-    <w:basedOn w:val="Standaard"/>
-    <w:link w:val="BallontekstChar"/>
+    <w:basedOn w:val="Normal"/>
+    <w:link w:val="BalloonTextChar"/>
     <w:uiPriority w:val="99"/>
     <w:semiHidden/>
     <w:unhideWhenUsed/>
@@ -1045,10 +1644,10 @@
       <w:szCs w:val="16"/>
     </w:rPr>
   </w:style>
-  <w:style w:type="character" w:customStyle="1" w:styleId="BallontekstChar">
-    <w:name w:val="Ballontekst Char"/>
-    <w:basedOn w:val="Standaardalinea-lettertype"/>
-    <w:link w:val="Ballontekst"/>
+  <w:style w:type="character" w:customStyle="1" w:styleId="BalloonTextChar">
+    <w:name w:val="Balloon Text Char"/>
+    <w:basedOn w:val="DefaultParagraphFont"/>
+    <w:link w:val="BalloonText"/>
     <w:uiPriority w:val="99"/>
     <w:semiHidden/>
     <w:rsid w:val="00B559CE"/>
@@ -1058,9 +1657,9 @@
       <w:szCs w:val="16"/>
     </w:rPr>
   </w:style>
-  <w:style w:type="character" w:styleId="Tekstvantijdelijkeaanduiding">
+  <w:style w:type="character" w:styleId="PlaceholderText">
     <w:name w:val="Placeholder Text"/>
-    <w:basedOn w:val="Standaardalinea-lettertype"/>
+    <w:basedOn w:val="DefaultParagraphFont"/>
     <w:uiPriority w:val="99"/>
     <w:semiHidden/>
     <w:rsid w:val="00B559CE"/>

</xml_diff>